<commit_message>
Fixed login and register error flashing. Added score bar to the finish page. Added facebook share button though it doesn't current work. Broke the score table code (sorry guys). Changes photos from those with addresses to those with positions. Added photo credit and licence
</commit_message>
<xml_diff>
--- a/Documentation/Bugs.docx
+++ b/Documentation/Bugs.docx
@@ -16,7 +16,7 @@
         </w:numPr>
       </w:pPr>
       <w:r>
-        <w:t>Flash messages need to be added back to home page for login/register problems. There is a div from this to go in (class = message)</w:t>
+        <w:t>Refreshing on check page increases score and round</w:t>
       </w:r>
     </w:p>
     <w:p>
@@ -28,7 +28,7 @@
         </w:numPr>
       </w:pPr>
       <w:r>
-        <w:t>Guess page lets you make no guess (just refreshes page – probably should come up with a message)</w:t>
+        <w:t>Using back button also increases score and round and lets you resubmit your score for a photo</w:t>
       </w:r>
     </w:p>
     <w:p>
@@ -40,80 +40,13 @@
         </w:numPr>
       </w:pPr>
       <w:r>
-        <w:t>Refreshing on check page increases score and round</w:t>
-      </w:r>
-    </w:p>
-    <w:p>
-      <w:pPr>
-        <w:pStyle w:val="ListParagraph"/>
-        <w:numPr>
-          <w:ilvl w:val="0"/>
-          <w:numId w:val="1"/>
-        </w:numPr>
-      </w:pPr>
-      <w:r>
-        <w:t>Using back button also increases score and round and lets you resubmit your score for a photo</w:t>
-      </w:r>
-    </w:p>
-    <w:p>
-      <w:pPr>
-        <w:pStyle w:val="ListParagraph"/>
-        <w:numPr>
-          <w:ilvl w:val="0"/>
-          <w:numId w:val="1"/>
-        </w:numPr>
-      </w:pPr>
-      <w:r>
         <w:t>Need to get rid of portrait photos from the CSV</w:t>
       </w:r>
     </w:p>
     <w:p>
       <w:pPr>
         <w:pStyle w:val="ListParagraph"/>
-        <w:numPr>
-          <w:ilvl w:val="0"/>
-          <w:numId w:val="1"/>
-        </w:numPr>
-      </w:pPr>
-      <w:r>
-        <w:t>Need to add licence + creator credit of each photo to the guess page</w:t>
-      </w:r>
-    </w:p>
-    <w:p>
-      <w:pPr>
-        <w:pStyle w:val="ListParagraph"/>
-        <w:numPr>
-          <w:ilvl w:val="0"/>
-          <w:numId w:val="1"/>
-        </w:numPr>
-      </w:pPr>
-      <w:r>
-        <w:t>Table on the finish page comes up with “no items” if you are not signed in</w:t>
-      </w:r>
-    </w:p>
-    <w:p>
-      <w:pPr>
-        <w:pStyle w:val="ListParagraph"/>
-        <w:numPr>
-          <w:ilvl w:val="0"/>
-          <w:numId w:val="1"/>
-        </w:numPr>
-      </w:pPr>
-      <w:r>
-        <w:t>Score and round is missing on the finish page</w:t>
-      </w:r>
-    </w:p>
-    <w:p>
-      <w:pPr>
-        <w:pStyle w:val="ListParagraph"/>
-        <w:numPr>
-          <w:ilvl w:val="0"/>
-          <w:numId w:val="1"/>
-        </w:numPr>
-      </w:pPr>
-      <w:r>
-        <w:t>Database wiped between runs of programme</w:t>
-      </w:r>
+      </w:pPr>
       <w:bookmarkStart w:id="0" w:name="_GoBack"/>
       <w:bookmarkEnd w:id="0"/>
     </w:p>

</xml_diff>

<commit_message>
made feedback zoom to flags
</commit_message>
<xml_diff>
--- a/Documentation/Bugs.docx
+++ b/Documentation/Bugs.docx
@@ -15,11 +15,34 @@
           <w:numId w:val="1"/>
         </w:numPr>
       </w:pPr>
-      <w:bookmarkStart w:id="0" w:name="_GoBack"/>
-      <w:bookmarkEnd w:id="0"/>
       <w:r>
         <w:t>Need to get rid of portrait photos from the CSV</w:t>
       </w:r>
+    </w:p>
+    <w:p>
+      <w:r>
+        <w:t xml:space="preserve">Bad photos: </w:t>
+      </w:r>
+    </w:p>
+    <w:p>
+      <w:r>
+        <w:t>325895</w:t>
+      </w:r>
+      <w:r>
+        <w:t xml:space="preserve"> (lobster plate)</w:t>
+      </w:r>
+    </w:p>
+    <w:p>
+      <w:r>
+        <w:t>183711(electrical wiring)</w:t>
+      </w:r>
+    </w:p>
+    <w:p>
+      <w:r>
+        <w:t>308099 (specific sign)</w:t>
+      </w:r>
+      <w:bookmarkStart w:id="0" w:name="_GoBack"/>
+      <w:bookmarkEnd w:id="0"/>
     </w:p>
     <w:p>
       <w:pPr>
@@ -814,7 +837,7 @@
   <a:extraClrSchemeLst/>
   <a:extLst>
     <a:ext uri="{05A4C25C-085E-4340-85A3-A5531E510DB2}">
-      <thm15:themeFamily xmlns:thm15="http://schemas.microsoft.com/office/thememl/2012/main" xmlns="" name="Office Theme" id="{62F939B6-93AF-4DB8-9C6B-D6C7DFDC589F}" vid="{4A3C46E8-61CC-4603-A589-7422A47A8E4A}"/>
+      <thm15:themeFamily xmlns="" xmlns:thm15="http://schemas.microsoft.com/office/thememl/2012/main" name="Office Theme" id="{62F939B6-93AF-4DB8-9C6B-D6C7DFDC589F}" vid="{4A3C46E8-61CC-4603-A589-7422A47A8E4A}"/>
     </a:ext>
   </a:extLst>
 </a:theme>

</xml_diff>